<commit_message>
Updating the model code for speed and updating the model testing documentation
</commit_message>
<xml_diff>
--- a/ModelTesting/Model Testing Description.docx
+++ b/ModelTesting/Model Testing Description.docx
@@ -969,49 +969,38 @@
           <w:numId w:val="2"/>
         </w:numPr>
       </w:pPr>
+      <w:r>
+        <w:t>Populations with no dispersal don’t move but reach carrying capacity and are relatively stable there</w:t>
+      </w:r>
+    </w:p>
+    <w:p>
+      <w:pPr>
+        <w:pStyle w:val="ListParagraph"/>
+        <w:numPr>
+          <w:ilvl w:val="0"/>
+          <w:numId w:val="2"/>
+        </w:numPr>
+      </w:pPr>
+      <w:r>
+        <w:t>Populations with good fitness and dispersal fill a stationary range but don’t move beyond it</w:t>
+      </w:r>
+    </w:p>
+    <w:p>
+      <w:pPr>
+        <w:pStyle w:val="ListParagraph"/>
+        <w:numPr>
+          <w:ilvl w:val="0"/>
+          <w:numId w:val="2"/>
+        </w:numPr>
+      </w:pPr>
+      <w:r>
+        <w:t>Populations with no dispersal but good fitness, react to a moving environment, eventually going extinct</w:t>
+      </w:r>
+    </w:p>
+    <w:p>
       <w:bookmarkStart w:id="0" w:name="_GoBack"/>
       <w:bookmarkEnd w:id="0"/>
-      <w:r>
-        <w:t>Populations with no dispersal don’t move but reach carrying capacity and are relatively stable there</w:t>
-      </w:r>
-    </w:p>
-    <w:p>
-      <w:pPr>
-        <w:pStyle w:val="ListParagraph"/>
-        <w:numPr>
-          <w:ilvl w:val="0"/>
-          <w:numId w:val="2"/>
-        </w:numPr>
-      </w:pPr>
-      <w:r>
-        <w:t>Populations with good fitness and dispersal fill a stationary range but don’t move beyond it</w:t>
-      </w:r>
-    </w:p>
-    <w:p>
-      <w:pPr>
-        <w:pStyle w:val="ListParagraph"/>
-        <w:numPr>
-          <w:ilvl w:val="0"/>
-          <w:numId w:val="2"/>
-        </w:numPr>
-      </w:pPr>
-      <w:r>
-        <w:t>Populations with no dispersal but good fitness, react to a moving environment, eventually going extinct</w:t>
-      </w:r>
-    </w:p>
-    <w:p>
-      <w:pPr>
-        <w:pStyle w:val="ListParagraph"/>
-        <w:numPr>
-          <w:ilvl w:val="0"/>
-          <w:numId w:val="2"/>
-        </w:numPr>
-      </w:pPr>
-      <w:r>
-        <w:t>Fitness evolution reacts to different gradients of local selection in stationary landscapes (especially when contrasted with local selection = 0 so a constant optimum)</w:t>
-      </w:r>
-    </w:p>
-    <w:p/>
+    </w:p>
     <w:p/>
     <w:p/>
     <w:p>

</xml_diff>